<commit_message>
Update DOCX templates and HTML components
- Update pandoc.py and template_builder.py
- Update all DOCX template files (accented, classic, elegant, minimal, modern)
- Update HTML templates (base.html and components)
- Add style_utils.py for style utilities
</commit_message>
<xml_diff>
--- a/backend/cv_generator_docx/templates/accented.docx
+++ b/backend/cv_generator_docx/templates/accented.docx
@@ -12077,6 +12077,60 @@
         <w:shd w:val="clear" w:color="auto" w:fill="FBCAA2" w:themeFill="accent6" w:themeFillTint="7F"/>
       </w:tcPr>
     </w:tblStylePr>
+  </w:style>
+  <w:style w:type="paragraph" w:customStyle="1" w:styleId="ContactInfo">
+    <w:name w:val="Contact Info"/>
+    <w:pPr>
+      <w:spacing w:before="0" w:after="102" w:line="360" w:lineRule="auto"/>
+    </w:pPr>
+    <w:rPr>
+      <w:rFonts w:ascii="Liberation Sans" w:hAnsi="Liberation Sans"/>
+      <w:b w:val="0"/>
+      <w:color w:val="1E293B"/>
+      <w:sz w:val="18"/>
+    </w:rPr>
+  </w:style>
+  <w:style w:type="paragraph" w:customStyle="1" w:styleId="SkillCategory">
+    <w:name w:val="Skill Category"/>
+    <w:pPr>
+      <w:spacing w:before="0" w:after="0" w:line="288" w:lineRule="auto"/>
+    </w:pPr>
+    <w:rPr>
+      <w:rFonts w:ascii="Liberation Sans" w:hAnsi="Liberation Sans"/>
+      <w:b/>
+      <w:color w:val="64748B"/>
+      <w:sz w:val="20"/>
+    </w:rPr>
+  </w:style>
+  <w:style w:type="paragraph" w:customStyle="1" w:styleId="SkillItems">
+    <w:name w:val="Skill Items"/>
+    <w:pPr>
+      <w:spacing w:before="0" w:after="0" w:line="288" w:lineRule="auto"/>
+    </w:pPr>
+    <w:rPr>
+      <w:rFonts w:ascii="Liberation Sans" w:hAnsi="Liberation Sans"/>
+      <w:b w:val="0"/>
+      <w:color w:val="1E293B"/>
+      <w:sz w:val="20"/>
+    </w:rPr>
+  </w:style>
+  <w:style w:type="character" w:customStyle="1" w:styleId="SkillHighlight">
+    <w:name w:val="Skill Highlight"/>
+    <w:rPr>
+      <w:rFonts w:ascii="Liberation Sans" w:hAnsi="Liberation Sans"/>
+      <w:b/>
+      <w:color w:val="EA580C"/>
+      <w:sz w:val="20"/>
+    </w:rPr>
+  </w:style>
+  <w:style w:type="character" w:customStyle="1" w:styleId="SkillLevel">
+    <w:name w:val="Skill Level"/>
+    <w:rPr>
+      <w:rFonts w:ascii="Liberation Sans" w:hAnsi="Liberation Sans"/>
+      <w:b w:val="0"/>
+      <w:color w:val="64748B"/>
+      <w:sz w:val="20"/>
+    </w:rPr>
   </w:style>
 </w:styles>
 </file>

</xml_diff>

<commit_message>
Refactor: Extract custom styles and add print HTML functionality
- Extract custom style creation to custom_styles.py module
- Simplify template_builder.py by using add_custom_styles function
- Add print HTML renderer and routes for print-friendly CV output
- Add print HTML templates (base and components)
- Update app.py and routes to support print HTML endpoint
- Update tests for new functionality
- Update frontend tests and CV form submission logic
- Update all DOCX template files
- Fix end-of-file formatting
</commit_message>
<xml_diff>
--- a/backend/cv_generator_docx/templates/accented.docx
+++ b/backend/cv_generator_docx/templates/accented.docx
@@ -12078,6 +12078,19 @@
       </w:tcPr>
     </w:tblStylePr>
   </w:style>
+  <w:style w:type="table" w:customStyle="1" w:styleId="CVTable">
+    <w:name w:val="CV Table"/>
+    <w:tblPr>
+      <w:tblBorders>
+        <w:top w:val="nil"/>
+        <w:left w:val="nil"/>
+        <w:bottom w:val="nil"/>
+        <w:right w:val="nil"/>
+        <w:insideH w:val="nil"/>
+        <w:insideV w:val="nil"/>
+      </w:tblBorders>
+    </w:tblPr>
+  </w:style>
   <w:style w:type="paragraph" w:customStyle="1" w:styleId="ContactInfo">
     <w:name w:val="Contact Info"/>
     <w:pPr>
@@ -12129,6 +12142,63 @@
       <w:rFonts w:ascii="Liberation Sans" w:hAnsi="Liberation Sans"/>
       <w:b w:val="0"/>
       <w:color w:val="64748B"/>
+      <w:sz w:val="20"/>
+    </w:rPr>
+  </w:style>
+  <w:style w:type="paragraph" w:customStyle="1" w:styleId="ExpRole">
+    <w:name w:val="Exp Role"/>
+    <w:pPr>
+      <w:spacing w:before="0" w:after="0" w:line="276" w:lineRule="auto"/>
+    </w:pPr>
+    <w:rPr>
+      <w:rFonts w:ascii="Liberation Sans" w:hAnsi="Liberation Sans"/>
+      <w:b/>
+      <w:color w:val="1E293B"/>
+      <w:sz w:val="22"/>
+    </w:rPr>
+  </w:style>
+  <w:style w:type="paragraph" w:customStyle="1" w:styleId="ExpCompany">
+    <w:name w:val="Exp Company"/>
+    <w:pPr>
+      <w:spacing w:before="0" w:after="0" w:line="276" w:lineRule="auto"/>
+    </w:pPr>
+    <w:rPr>
+      <w:rFonts w:ascii="Liberation Sans" w:hAnsi="Liberation Sans"/>
+      <w:b/>
+      <w:color w:val="EA580C"/>
+      <w:sz w:val="22"/>
+    </w:rPr>
+  </w:style>
+  <w:style w:type="paragraph" w:customStyle="1" w:styleId="ExpMeta">
+    <w:name w:val="Exp Meta"/>
+    <w:pPr>
+      <w:spacing w:before="0" w:after="0" w:line="276" w:lineRule="auto"/>
+    </w:pPr>
+    <w:rPr>
+      <w:rFonts w:ascii="Liberation Sans" w:hAnsi="Liberation Sans"/>
+      <w:b w:val="0"/>
+      <w:color w:val="64748B"/>
+      <w:sz w:val="18"/>
+    </w:rPr>
+  </w:style>
+  <w:style w:type="paragraph" w:customStyle="1" w:styleId="ExpBody">
+    <w:name w:val="Exp Body"/>
+    <w:pPr>
+      <w:spacing w:before="0" w:after="57" w:line="300" w:lineRule="auto"/>
+    </w:pPr>
+    <w:rPr>
+      <w:rFonts w:ascii="Liberation Sans" w:hAnsi="Liberation Sans"/>
+      <w:b w:val="0"/>
+      <w:color w:val="1E293B"/>
+      <w:sz w:val="20"/>
+    </w:rPr>
+  </w:style>
+  <w:style w:type="character" w:customStyle="1" w:styleId="ExpHighlight">
+    <w:name w:val="Exp Highlight"/>
+    <w:rPr>
+      <w:rFonts w:ascii="Liberation Sans" w:hAnsi="Liberation Sans"/>
+      <w:b/>
+      <w:color w:val="1E293B"/>
       <w:sz w:val="20"/>
     </w:rPr>
   </w:style>

</xml_diff>